<commit_message>
Complete version user manual
</commit_message>
<xml_diff>
--- a/User Manual Graphics Lab.docx
+++ b/User Manual Graphics Lab.docx
@@ -47,6 +47,183 @@
         <w:jc w:val="left"/>
         <w:rPr>
           <w:rFonts w:ascii="Times New Roman" w:cs="Times New Roman" w:eastAsia="Times New Roman" w:hAnsi="Times New Roman"/>
+          <w:b w:val="1"/>
+          <w:sz w:val="32"/>
+          <w:szCs w:val="32"/>
+        </w:rPr>
+      </w:pPr>
+      <w:r>
+        <w:rPr>
+          <w:rFonts w:ascii="Times New Roman" w:cs="Times New Roman" w:eastAsia="Times New Roman" w:hAnsi="Times New Roman"/>
+          <w:b w:val="1"/>
+          <w:sz w:val="32"/>
+          <w:szCs w:val="32"/>
+          <w:rtl w:val="0"/>
+        </w:rPr>
+        <w:t xml:space="preserve">Student Information: </w:t>
+      </w:r>
+    </w:p>
+    <w:p>
+      <w:pPr>
+        <w:jc w:val="left"/>
+        <w:rPr>
+          <w:rFonts w:ascii="Times New Roman" w:cs="Times New Roman" w:eastAsia="Times New Roman" w:hAnsi="Times New Roman"/>
+          <w:b w:val="1"/>
+          <w:sz w:val="32"/>
+          <w:szCs w:val="32"/>
+        </w:rPr>
+      </w:pPr>
+      <w:r>
+        <w:rPr>
+          <w:rFonts w:ascii="Times New Roman" w:cs="Times New Roman" w:eastAsia="Times New Roman" w:hAnsi="Times New Roman"/>
+          <w:b w:val="1"/>
+          <w:sz w:val="32"/>
+          <w:szCs w:val="32"/>
+          <w:rtl w:val="0"/>
+        </w:rPr>
+        <w:t xml:space="preserve">-----------------------------</w:t>
+      </w:r>
+    </w:p>
+    <w:p>
+      <w:pPr>
+        <w:jc w:val="left"/>
+        <w:rPr>
+          <w:rFonts w:ascii="Times New Roman" w:cs="Times New Roman" w:eastAsia="Times New Roman" w:hAnsi="Times New Roman"/>
+          <w:sz w:val="32"/>
+          <w:szCs w:val="32"/>
+        </w:rPr>
+      </w:pPr>
+      <w:r>
+        <w:rPr>
+          <w:rFonts w:ascii="Times New Roman" w:cs="Times New Roman" w:eastAsia="Times New Roman" w:hAnsi="Times New Roman"/>
+          <w:sz w:val="32"/>
+          <w:szCs w:val="32"/>
+          <w:rtl w:val="0"/>
+        </w:rPr>
+        <w:t xml:space="preserve">Omar Faruk</w:t>
+      </w:r>
+    </w:p>
+    <w:p>
+      <w:pPr>
+        <w:jc w:val="left"/>
+        <w:rPr>
+          <w:rFonts w:ascii="Times New Roman" w:cs="Times New Roman" w:eastAsia="Times New Roman" w:hAnsi="Times New Roman"/>
+          <w:sz w:val="32"/>
+          <w:szCs w:val="32"/>
+        </w:rPr>
+      </w:pPr>
+      <w:r>
+        <w:rPr>
+          <w:rFonts w:ascii="Times New Roman" w:cs="Times New Roman" w:eastAsia="Times New Roman" w:hAnsi="Times New Roman"/>
+          <w:sz w:val="32"/>
+          <w:szCs w:val="32"/>
+          <w:rtl w:val="0"/>
+        </w:rPr>
+        <w:t xml:space="preserve">011152105</w:t>
+      </w:r>
+    </w:p>
+    <w:p>
+      <w:pPr>
+        <w:jc w:val="left"/>
+        <w:rPr>
+          <w:rFonts w:ascii="Times New Roman" w:cs="Times New Roman" w:eastAsia="Times New Roman" w:hAnsi="Times New Roman"/>
+          <w:sz w:val="32"/>
+          <w:szCs w:val="32"/>
+        </w:rPr>
+      </w:pPr>
+      <w:r>
+        <w:rPr>
+          <w:rFonts w:ascii="Times New Roman" w:cs="Times New Roman" w:eastAsia="Times New Roman" w:hAnsi="Times New Roman"/>
+          <w:sz w:val="32"/>
+          <w:szCs w:val="32"/>
+          <w:rtl w:val="0"/>
+        </w:rPr>
+        <w:t xml:space="preserve">Sec: A</w:t>
+      </w:r>
+    </w:p>
+    <w:p>
+      <w:pPr>
+        <w:jc w:val="left"/>
+        <w:rPr>
+          <w:rFonts w:ascii="Times New Roman" w:cs="Times New Roman" w:eastAsia="Times New Roman" w:hAnsi="Times New Roman"/>
+          <w:sz w:val="32"/>
+          <w:szCs w:val="32"/>
+        </w:rPr>
+      </w:pPr>
+      <w:r>
+        <w:rPr>
+          <w:rFonts w:ascii="Times New Roman" w:cs="Times New Roman" w:eastAsia="Times New Roman" w:hAnsi="Times New Roman"/>
+          <w:sz w:val="32"/>
+          <w:szCs w:val="32"/>
+          <w:rtl w:val="0"/>
+        </w:rPr>
+        <w:t xml:space="preserve">Mohayminul Islam </w:t>
+      </w:r>
+    </w:p>
+    <w:p>
+      <w:pPr>
+        <w:jc w:val="left"/>
+        <w:rPr>
+          <w:rFonts w:ascii="Times New Roman" w:cs="Times New Roman" w:eastAsia="Times New Roman" w:hAnsi="Times New Roman"/>
+          <w:sz w:val="32"/>
+          <w:szCs w:val="32"/>
+        </w:rPr>
+      </w:pPr>
+      <w:r>
+        <w:rPr>
+          <w:rFonts w:ascii="Times New Roman" w:cs="Times New Roman" w:eastAsia="Times New Roman" w:hAnsi="Times New Roman"/>
+          <w:sz w:val="32"/>
+          <w:szCs w:val="32"/>
+          <w:rtl w:val="0"/>
+        </w:rPr>
+        <w:t xml:space="preserve">011152136</w:t>
+      </w:r>
+    </w:p>
+    <w:p>
+      <w:pPr>
+        <w:jc w:val="left"/>
+        <w:rPr>
+          <w:rFonts w:ascii="Times New Roman" w:cs="Times New Roman" w:eastAsia="Times New Roman" w:hAnsi="Times New Roman"/>
+          <w:sz w:val="32"/>
+          <w:szCs w:val="32"/>
+        </w:rPr>
+      </w:pPr>
+      <w:r>
+        <w:rPr>
+          <w:rFonts w:ascii="Times New Roman" w:cs="Times New Roman" w:eastAsia="Times New Roman" w:hAnsi="Times New Roman"/>
+          <w:sz w:val="32"/>
+          <w:szCs w:val="32"/>
+          <w:rtl w:val="0"/>
+        </w:rPr>
+        <w:t xml:space="preserve">Sec: A</w:t>
+      </w:r>
+    </w:p>
+    <w:p>
+      <w:pPr>
+        <w:jc w:val="left"/>
+        <w:rPr>
+          <w:rFonts w:ascii="Times New Roman" w:cs="Times New Roman" w:eastAsia="Times New Roman" w:hAnsi="Times New Roman"/>
+          <w:b w:val="1"/>
+          <w:sz w:val="32"/>
+          <w:szCs w:val="32"/>
+        </w:rPr>
+      </w:pPr>
+      <w:r>
+        <w:rPr>
+          <w:rFonts w:ascii="Times New Roman" w:cs="Times New Roman" w:eastAsia="Times New Roman" w:hAnsi="Times New Roman"/>
+          <w:b w:val="1"/>
+          <w:sz w:val="32"/>
+          <w:szCs w:val="32"/>
+          <w:rtl w:val="0"/>
+        </w:rPr>
+        <w:t xml:space="preserve">----------------------------</w:t>
+      </w:r>
+    </w:p>
+    <w:p>
+      <w:pPr>
+        <w:jc w:val="left"/>
+        <w:rPr>
+          <w:rFonts w:ascii="Times New Roman" w:cs="Times New Roman" w:eastAsia="Times New Roman" w:hAnsi="Times New Roman"/>
           <w:sz w:val="28"/>
           <w:szCs w:val="28"/>
         </w:rPr>
@@ -123,7 +300,7 @@
           <w:szCs w:val="32"/>
           <w:rtl w:val="0"/>
         </w:rPr>
-        <w:t xml:space="preserve">Like</w:t>
+        <w:t xml:space="preserve">Point Distribution</w:t>
       </w:r>
       <w:r>
         <w:rPr>
@@ -374,8 +551,22 @@
       </w:pPr>
       <w:r>
         <w:rPr>
-          <w:rtl w:val="0"/>
-        </w:rPr>
+          <w:rFonts w:ascii="Times New Roman" w:cs="Times New Roman" w:eastAsia="Times New Roman" w:hAnsi="Times New Roman"/>
+          <w:b w:val="1"/>
+          <w:sz w:val="32"/>
+          <w:szCs w:val="32"/>
+          <w:rtl w:val="0"/>
+        </w:rPr>
+        <w:t xml:space="preserve">Playing Manual</w:t>
+      </w:r>
+      <w:r>
+        <w:rPr>
+          <w:rFonts w:ascii="Times New Roman" w:cs="Times New Roman" w:eastAsia="Times New Roman" w:hAnsi="Times New Roman"/>
+          <w:sz w:val="28"/>
+          <w:szCs w:val="28"/>
+          <w:rtl w:val="0"/>
+        </w:rPr>
+        <w:t xml:space="preserve"> : Click in the area of a buddle. If pin touch a bubble then point will count. </w:t>
       </w:r>
     </w:p>
     <w:p>
@@ -396,16 +587,16 @@
           <w:szCs w:val="32"/>
           <w:rtl w:val="0"/>
         </w:rPr>
-        <w:t xml:space="preserve">Playing Manual</w:t>
-      </w:r>
-      <w:r>
-        <w:rPr>
-          <w:rFonts w:ascii="Times New Roman" w:cs="Times New Roman" w:eastAsia="Times New Roman" w:hAnsi="Times New Roman"/>
-          <w:sz w:val="28"/>
-          <w:szCs w:val="28"/>
-          <w:rtl w:val="0"/>
-        </w:rPr>
-        <w:t xml:space="preserve"> : Click in the area of a buddle. If pin touch a bubble then point will count. </w:t>
+        <w:t xml:space="preserve">Game Over Condition</w:t>
+      </w:r>
+      <w:r>
+        <w:rPr>
+          <w:rFonts w:ascii="Times New Roman" w:cs="Times New Roman" w:eastAsia="Times New Roman" w:hAnsi="Times New Roman"/>
+          <w:sz w:val="28"/>
+          <w:szCs w:val="28"/>
+          <w:rtl w:val="0"/>
+        </w:rPr>
+        <w:t xml:space="preserve">: If the pin touch the RED bubble, or time ends or Score reached 120 then game will over and show the required time and Score. </w:t>
       </w:r>
     </w:p>
     <w:p>

</xml_diff>

<commit_message>
Final Version for user manual
</commit_message>
<xml_diff>
--- a/User Manual Graphics Lab.docx
+++ b/User Manual Graphics Lab.docx
@@ -100,7 +100,7 @@
           <w:szCs w:val="32"/>
           <w:rtl w:val="0"/>
         </w:rPr>
-        <w:t xml:space="preserve">Omar Faruk</w:t>
+        <w:t xml:space="preserve">Omar Faruk  </w:t>
       </w:r>
     </w:p>
     <w:p>
@@ -143,6 +143,45 @@
     </w:p>
     <w:p>
       <w:pPr>
+        <w:rPr>
+          <w:rFonts w:ascii="Times New Roman" w:cs="Times New Roman" w:eastAsia="Times New Roman" w:hAnsi="Times New Roman"/>
+          <w:b w:val="1"/>
+          <w:sz w:val="32"/>
+          <w:szCs w:val="32"/>
+        </w:rPr>
+      </w:pPr>
+      <w:r>
+        <w:rPr>
+          <w:rFonts w:ascii="Times New Roman" w:cs="Times New Roman" w:eastAsia="Times New Roman" w:hAnsi="Times New Roman"/>
+          <w:b w:val="1"/>
+          <w:sz w:val="32"/>
+          <w:szCs w:val="32"/>
+          <w:rtl w:val="0"/>
+        </w:rPr>
+        <w:t xml:space="preserve">Main Game part </w:t>
+      </w:r>
+    </w:p>
+    <w:p>
+      <w:pPr>
+        <w:jc w:val="left"/>
+        <w:rPr>
+          <w:rFonts w:ascii="Times New Roman" w:cs="Times New Roman" w:eastAsia="Times New Roman" w:hAnsi="Times New Roman"/>
+          <w:sz w:val="32"/>
+          <w:szCs w:val="32"/>
+        </w:rPr>
+      </w:pPr>
+      <w:r>
+        <w:rPr>
+          <w:rFonts w:ascii="Times New Roman" w:cs="Times New Roman" w:eastAsia="Times New Roman" w:hAnsi="Times New Roman"/>
+          <w:sz w:val="32"/>
+          <w:szCs w:val="32"/>
+          <w:rtl w:val="0"/>
+        </w:rPr>
+        <w:t xml:space="preserve">============</w:t>
+      </w:r>
+    </w:p>
+    <w:p>
+      <w:pPr>
         <w:jc w:val="left"/>
         <w:rPr>
           <w:rFonts w:ascii="Times New Roman" w:cs="Times New Roman" w:eastAsia="Times New Roman" w:hAnsi="Times New Roman"/>
@@ -196,6 +235,45 @@
           <w:rtl w:val="0"/>
         </w:rPr>
         <w:t xml:space="preserve">Sec: A</w:t>
+      </w:r>
+    </w:p>
+    <w:p>
+      <w:pPr>
+        <w:rPr>
+          <w:rFonts w:ascii="Times New Roman" w:cs="Times New Roman" w:eastAsia="Times New Roman" w:hAnsi="Times New Roman"/>
+          <w:b w:val="1"/>
+          <w:sz w:val="32"/>
+          <w:szCs w:val="32"/>
+        </w:rPr>
+      </w:pPr>
+      <w:r>
+        <w:rPr>
+          <w:rFonts w:ascii="Times New Roman" w:cs="Times New Roman" w:eastAsia="Times New Roman" w:hAnsi="Times New Roman"/>
+          <w:b w:val="1"/>
+          <w:sz w:val="32"/>
+          <w:szCs w:val="32"/>
+          <w:rtl w:val="0"/>
+        </w:rPr>
+        <w:t xml:space="preserve">Front Page Design part</w:t>
+      </w:r>
+    </w:p>
+    <w:p>
+      <w:pPr>
+        <w:jc w:val="left"/>
+        <w:rPr>
+          <w:rFonts w:ascii="Times New Roman" w:cs="Times New Roman" w:eastAsia="Times New Roman" w:hAnsi="Times New Roman"/>
+          <w:sz w:val="32"/>
+          <w:szCs w:val="32"/>
+        </w:rPr>
+      </w:pPr>
+      <w:r>
+        <w:rPr>
+          <w:rFonts w:ascii="Times New Roman" w:cs="Times New Roman" w:eastAsia="Times New Roman" w:hAnsi="Times New Roman"/>
+          <w:sz w:val="32"/>
+          <w:szCs w:val="32"/>
+          <w:rtl w:val="0"/>
+        </w:rPr>
+        <w:t xml:space="preserve">============ </w:t>
       </w:r>
     </w:p>
     <w:p>

</xml_diff>